<commit_message>
feat: add new article
</commit_message>
<xml_diff>
--- a/app/articles/regulated-compute/regulated-compute.docx
+++ b/app/articles/regulated-compute/regulated-compute.docx
@@ -3,6 +3,7 @@
 <w:document xmlns:wpc="http://schemas.microsoft.com/office/word/2010/wordprocessingCanvas" xmlns:cx="http://schemas.microsoft.com/office/drawing/2014/chartex" xmlns:cx1="http://schemas.microsoft.com/office/drawing/2015/9/8/chartex" xmlns:cx2="http://schemas.microsoft.com/office/drawing/2015/10/21/chartex" xmlns:cx3="http://schemas.microsoft.com/office/drawing/2016/5/9/chartex" xmlns:cx4="http://schemas.microsoft.com/office/drawing/2016/5/10/chartex" xmlns:cx5="http://schemas.microsoft.com/office/drawing/2016/5/11/chartex" xmlns:cx6="http://schemas.microsoft.com/office/drawing/2016/5/12/chartex" xmlns:cx7="http://schemas.microsoft.com/office/drawing/2016/5/13/chartex" xmlns:cx8="http://schemas.microsoft.com/office/drawing/2016/5/14/chartex" xmlns:mc="http://schemas.openxmlformats.org/markup-compatibility/2006" xmlns:aink="http://schemas.microsoft.com/office/drawing/2016/ink" xmlns:am3d="http://schemas.microsoft.com/office/drawing/2017/model3d" xmlns:o="urn:schemas-microsoft-com:office:office" xmlns:r="http://schemas.openxmlformats.org/officeDocument/2006/relationships" xmlns:m="http://schemas.openxmlformats.org/officeDocument/2006/math" xmlns:v="urn:schemas-microsoft-com:vml" xmlns:wp14="http://schemas.microsoft.com/office/word/2010/wordprocessingDrawing" xmlns:wp="http://schemas.openxmlformats.org/drawingml/2006/wordprocessingDrawing" xmlns:w10="urn:schemas-microsoft-com:office:word" xmlns:w="http://schemas.openxmlformats.org/wordprocessingml/2006/main" xmlns:w14="http://schemas.microsoft.com/office/word/2010/wordml" xmlns:w15="http://schemas.microsoft.com/office/word/2012/wordml" xmlns:w16cex="http://schemas.microsoft.com/office/word/2018/wordml/cex" xmlns:w16cid="http://schemas.microsoft.com/office/word/2016/wordml/cid" xmlns:w16="http://schemas.microsoft.com/office/word/2018/wordml" xmlns:w16se="http://schemas.microsoft.com/office/word/2015/wordml/symex" xmlns:wpg="http://schemas.microsoft.com/office/word/2010/wordprocessingGroup" xmlns:wpi="http://schemas.microsoft.com/office/word/2010/wordprocessingInk" xmlns:wne="http://schemas.microsoft.com/office/word/2006/wordml" xmlns:wps="http://schemas.microsoft.com/office/word/2010/wordprocessingShape" mc:Ignorable="w14 w15 w16se w16cid w16 w16cex wp14">
   <w:body>
     <w:p>
+      <w:bookmarkStart w:id="0" w:name="OLE_LINK1"/>
       <w:r>
         <w:t xml:space="preserve">In less than two weeks, I built a real-time AI Conversational Speech Avatar. The project is the prototype for the business that my </w:t>
       </w:r>
@@ -54,6 +55,7 @@
         <w:t xml:space="preserve">p5.48xlarge EC2 instance and still do not have the quota for each US availability zone. After three days they did finally approve me for us-east-1 and us-west-2. Now for the lay person this means that they have not approved me to use their computers across all of their US regions. </w:t>
       </w:r>
     </w:p>
+    <w:bookmarkEnd w:id="0"/>
     <w:p>
       <w:r>
         <w:br/>
@@ -133,18 +135,22 @@
         <w:t xml:space="preserve">There was even one instance where they approved me for </w:t>
       </w:r>
       <w:r>
-        <w:t xml:space="preserve">a quota of 8 but the required quota for the instance that I need is 192. It makes no sense at all. That was one that I had to appeal. </w:t>
-      </w:r>
-      <w:proofErr w:type="spellStart"/>
-      <w:r>
-        <w:t>I</w:t>
-      </w:r>
-      <w:proofErr w:type="spellEnd"/>
-      <w:r>
-        <w:t xml:space="preserve"> started to include the following in the original quota request. We’ll </w:t>
-      </w:r>
-      <w:r>
-        <w:t xml:space="preserve">see what that gets me. </w:t>
+        <w:t>a quota of 8 but the required quota for the instance that I need is 192. It makes no sense at all. That was one</w:t>
+      </w:r>
+      <w:r>
+        <w:t xml:space="preserve"> of a few</w:t>
+      </w:r>
+      <w:r>
+        <w:t xml:space="preserve"> that I had to appeal. </w:t>
+      </w:r>
+      <w:r>
+        <w:t xml:space="preserve">I started to include the following in the original quota request. </w:t>
+      </w:r>
+      <w:r>
+        <w:t>But as mentioned, even in subsequent request I was only partially approved with a quota that still would not allow me to create the instance</w:t>
+      </w:r>
+      <w:r>
+        <w:t xml:space="preserve">. </w:t>
       </w:r>
     </w:p>
     <w:p/>
@@ -273,10 +279,42 @@
       </w:r>
     </w:p>
     <w:p/>
-    <w:p/>
-    <w:p>
-      <w:r>
-        <w:t xml:space="preserve"> </w:t>
+    <w:p>
+      <w:r>
+        <w:t xml:space="preserve">Another gotcha when first attempting to use a large </w:t>
+      </w:r>
+      <w:r>
+        <w:t>instance at AWS is that if terraforming the instance, you may get an error that is extremely misleading. Take a look at the following error message:</w:t>
+      </w:r>
+    </w:p>
+    <w:p/>
+    <w:p>
+      <w:r>
+        <w:t>[image will be place here this is placeholder text]</w:t>
+      </w:r>
+    </w:p>
+    <w:p/>
+    <w:p/>
+    <w:p>
+      <w:r>
+        <w:t>Just reading that you would assume that well, I can just come back another time and try again. In fact, you may not have enough quota to make the instance either. And it took AWS an hour to give you the message. Talk about a long feedback loop. After trying this in all of the availability zones, I contacted AWS and was told that I indeed did not have sufficient quota to make the instance. That’s four hours wasted. I was very unhappy.</w:t>
+      </w:r>
+    </w:p>
+    <w:p/>
+    <w:p>
+      <w:r>
+        <w:t xml:space="preserve">I have a source of compute </w:t>
+      </w:r>
+      <w:proofErr w:type="gramStart"/>
+      <w:r>
+        <w:t>now,</w:t>
+      </w:r>
+      <w:proofErr w:type="gramEnd"/>
+      <w:r>
+        <w:t xml:space="preserve"> I will keep you updated on the real-time inference. There are still some things to work out in the cloud regarding distributed in</w:t>
+      </w:r>
+      <w:r>
+        <w:t>ference. That’s what I’m currently working through. It cost me about $200 yesterday for a few hours.</w:t>
       </w:r>
     </w:p>
     <w:sectPr>

</xml_diff>